<commit_message>
adde more to folder
</commit_message>
<xml_diff>
--- a/PDA FOLDER!!!!/Rewrite Timeline-EvidenceChecklist .docx
+++ b/PDA FOLDER!!!!/Rewrite Timeline-EvidenceChecklist .docx
@@ -1916,7 +1916,6 @@
                 <w:szCs w:val="24"/>
               </w:rPr>
             </w:pPr>
-            <w:bookmarkStart w:id="0" w:name="_GoBack"/>
           </w:p>
         </w:tc>
         <w:tc>
@@ -2122,7 +2121,6 @@
           </w:p>
         </w:tc>
       </w:tr>
-      <w:bookmarkEnd w:id="0"/>
       <w:tr>
         <w:tc>
           <w:tcPr>
@@ -5697,6 +5695,13 @@
                 <w:szCs w:val="24"/>
               </w:rPr>
             </w:pPr>
+            <w:r>
+              <w:rPr>
+                <w:sz w:val="24"/>
+                <w:szCs w:val="24"/>
+              </w:rPr>
+              <w:sym w:font="Wingdings" w:char="F0FC"/>
+            </w:r>
           </w:p>
         </w:tc>
       </w:tr>
@@ -5814,6 +5819,8 @@
           <w:szCs w:val="24"/>
         </w:rPr>
       </w:pPr>
+      <w:bookmarkStart w:id="0" w:name="_GoBack"/>
+      <w:bookmarkEnd w:id="0"/>
     </w:p>
     <w:sectPr>
       <w:pgSz w:w="15840" w:h="12240" w:orient="landscape"/>
@@ -6720,7 +6727,7 @@
 </file>
 
 <file path=customXml/itemProps1.xml><?xml version="1.0" encoding="utf-8"?>
-<ds:datastoreItem xmlns:ds="http://schemas.openxmlformats.org/officeDocument/2006/customXml" ds:itemID="{B77F058C-6BAC-B34D-8266-20FEF43345C2}">
+<ds:datastoreItem xmlns:ds="http://schemas.openxmlformats.org/officeDocument/2006/customXml" ds:itemID="{811E6A79-1DDE-D64A-A256-11860BF06FF1}">
   <ds:schemaRefs>
     <ds:schemaRef ds:uri="http://schemas.openxmlformats.org/officeDocument/2006/bibliography"/>
   </ds:schemaRefs>

</xml_diff>